<commit_message>
regular sync after visit at parents
</commit_message>
<xml_diff>
--- a/Projektstyring/Ugeplan.docx
+++ b/Projektstyring/Ugeplan.docx
@@ -1964,15 +1964,7 @@
           <w:sz w:val="36"/>
           <w:szCs w:val="36"/>
         </w:rPr>
-        <w:t xml:space="preserve">Ugeplan uge </w:t>
-      </w:r>
-      <w:r>
-        <w:rPr>
-          <w:b/>
-          <w:sz w:val="36"/>
-          <w:szCs w:val="36"/>
-        </w:rPr>
-        <w:t>36</w:t>
+        <w:t>Ugeplan uge 36</w:t>
       </w:r>
     </w:p>
     <w:p>
@@ -4324,6 +4316,2021 @@
     </w:tbl>
     <w:p/>
     <w:p/>
+    <w:p/>
+    <w:p>
+      <w:pPr>
+        <w:pStyle w:val="Title"/>
+      </w:pPr>
+      <w:r>
+        <w:rPr>
+          <w:b/>
+          <w:sz w:val="36"/>
+          <w:szCs w:val="36"/>
+        </w:rPr>
+        <w:t xml:space="preserve">Ugeplan uge </w:t>
+      </w:r>
+      <w:r>
+        <w:rPr>
+          <w:b/>
+          <w:sz w:val="36"/>
+          <w:szCs w:val="36"/>
+        </w:rPr>
+        <w:t>44</w:t>
+      </w:r>
+    </w:p>
+    <w:p>
+      <w:r>
+        <w:rPr>
+          <w:b/>
+        </w:rPr>
+        <w:t>UGENTLIGE MÅL:</w:t>
+      </w:r>
+    </w:p>
+    <w:p/>
+    <w:tbl>
+      <w:tblPr>
+        <w:tblStyle w:val="a"/>
+        <w:tblW w:w="9029" w:type="dxa"/>
+        <w:tblBorders>
+          <w:top w:val="single" w:sz="8" w:space="0" w:color="000000"/>
+          <w:left w:val="single" w:sz="8" w:space="0" w:color="000000"/>
+          <w:bottom w:val="single" w:sz="8" w:space="0" w:color="000000"/>
+          <w:right w:val="single" w:sz="8" w:space="0" w:color="000000"/>
+          <w:insideH w:val="single" w:sz="8" w:space="0" w:color="000000"/>
+          <w:insideV w:val="single" w:sz="8" w:space="0" w:color="000000"/>
+        </w:tblBorders>
+        <w:tblLayout w:type="fixed"/>
+        <w:tblLook w:val="0600" w:firstRow="0" w:lastRow="0" w:firstColumn="0" w:lastColumn="0" w:noHBand="1" w:noVBand="1"/>
+      </w:tblPr>
+      <w:tblGrid>
+        <w:gridCol w:w="9029"/>
+      </w:tblGrid>
+      <w:tr>
+        <w:tc>
+          <w:tcPr>
+            <w:tcW w:w="9029" w:type="dxa"/>
+            <w:shd w:val="clear" w:color="auto" w:fill="E3EEF8"/>
+            <w:tcMar>
+              <w:top w:w="100" w:type="dxa"/>
+              <w:left w:w="100" w:type="dxa"/>
+              <w:bottom w:w="100" w:type="dxa"/>
+              <w:right w:w="100" w:type="dxa"/>
+            </w:tcMar>
+          </w:tcPr>
+          <w:p>
+            <w:pPr>
+              <w:widowControl w:val="0"/>
+              <w:spacing w:line="240" w:lineRule="auto"/>
+              <w:rPr>
+                <w:b/>
+                <w:sz w:val="28"/>
+                <w:szCs w:val="28"/>
+              </w:rPr>
+            </w:pPr>
+            <w:r>
+              <w:rPr>
+                <w:b/>
+                <w:sz w:val="28"/>
+                <w:szCs w:val="28"/>
+              </w:rPr>
+              <w:t>Mandag</w:t>
+            </w:r>
+          </w:p>
+          <w:p>
+            <w:pPr>
+              <w:widowControl w:val="0"/>
+              <w:spacing w:line="240" w:lineRule="auto"/>
+              <w:rPr>
+                <w:b/>
+              </w:rPr>
+            </w:pPr>
+            <w:r>
+              <w:rPr>
+                <w:b/>
+              </w:rPr>
+              <w:t xml:space="preserve">                         Dagsorden                                                                Evt. bemærkninger</w:t>
+            </w:r>
+          </w:p>
+          <w:tbl>
+            <w:tblPr>
+              <w:tblStyle w:val="a0"/>
+              <w:tblW w:w="8580" w:type="dxa"/>
+              <w:tblBorders>
+                <w:top w:val="single" w:sz="8" w:space="0" w:color="000000"/>
+                <w:left w:val="single" w:sz="8" w:space="0" w:color="000000"/>
+                <w:bottom w:val="single" w:sz="8" w:space="0" w:color="000000"/>
+                <w:right w:val="single" w:sz="8" w:space="0" w:color="000000"/>
+                <w:insideH w:val="single" w:sz="8" w:space="0" w:color="000000"/>
+                <w:insideV w:val="single" w:sz="8" w:space="0" w:color="000000"/>
+              </w:tblBorders>
+              <w:tblLayout w:type="fixed"/>
+              <w:tblLook w:val="0600" w:firstRow="0" w:lastRow="0" w:firstColumn="0" w:lastColumn="0" w:noHBand="1" w:noVBand="1"/>
+            </w:tblPr>
+            <w:tblGrid>
+              <w:gridCol w:w="1440"/>
+              <w:gridCol w:w="5055"/>
+              <w:gridCol w:w="2085"/>
+            </w:tblGrid>
+            <w:tr>
+              <w:trPr>
+                <w:trHeight w:val="420"/>
+              </w:trPr>
+              <w:tc>
+                <w:tcPr>
+                  <w:tcW w:w="1440" w:type="dxa"/>
+                  <w:shd w:val="clear" w:color="auto" w:fill="auto"/>
+                  <w:tcMar>
+                    <w:top w:w="100" w:type="dxa"/>
+                    <w:left w:w="100" w:type="dxa"/>
+                    <w:bottom w:w="100" w:type="dxa"/>
+                    <w:right w:w="100" w:type="dxa"/>
+                  </w:tcMar>
+                </w:tcPr>
+                <w:p>
+                  <w:pPr>
+                    <w:widowControl w:val="0"/>
+                    <w:spacing w:line="240" w:lineRule="auto"/>
+                    <w:rPr>
+                      <w:b/>
+                    </w:rPr>
+                  </w:pPr>
+                  <w:r>
+                    <w:rPr>
+                      <w:b/>
+                    </w:rPr>
+                    <w:t>09:00-10:00</w:t>
+                  </w:r>
+                </w:p>
+              </w:tc>
+              <w:tc>
+                <w:tcPr>
+                  <w:tcW w:w="5055" w:type="dxa"/>
+                  <w:tcBorders>
+                    <w:bottom w:val="dashed" w:sz="8" w:space="0" w:color="000000"/>
+                  </w:tcBorders>
+                  <w:shd w:val="clear" w:color="auto" w:fill="auto"/>
+                  <w:tcMar>
+                    <w:top w:w="100" w:type="dxa"/>
+                    <w:left w:w="100" w:type="dxa"/>
+                    <w:bottom w:w="100" w:type="dxa"/>
+                    <w:right w:w="100" w:type="dxa"/>
+                  </w:tcMar>
+                </w:tcPr>
+                <w:p>
+                  <w:pPr>
+                    <w:widowControl w:val="0"/>
+                    <w:spacing w:line="240" w:lineRule="auto"/>
+                  </w:pPr>
+                  <w:r>
+                    <w:t xml:space="preserve">Modificer </w:t>
+                  </w:r>
+                  <w:proofErr w:type="spellStart"/>
+                  <w:r>
+                    <w:t>CicAdapt</w:t>
+                  </w:r>
+                  <w:proofErr w:type="spellEnd"/>
+                </w:p>
+              </w:tc>
+              <w:tc>
+                <w:tcPr>
+                  <w:tcW w:w="2085" w:type="dxa"/>
+                  <w:vMerge w:val="restart"/>
+                  <w:tcBorders>
+                    <w:bottom w:val="nil"/>
+                  </w:tcBorders>
+                  <w:shd w:val="clear" w:color="auto" w:fill="auto"/>
+                  <w:tcMar>
+                    <w:top w:w="100" w:type="dxa"/>
+                    <w:left w:w="100" w:type="dxa"/>
+                    <w:bottom w:w="100" w:type="dxa"/>
+                    <w:right w:w="100" w:type="dxa"/>
+                  </w:tcMar>
+                </w:tcPr>
+                <w:p>
+                  <w:pPr>
+                    <w:widowControl w:val="0"/>
+                    <w:spacing w:line="240" w:lineRule="auto"/>
+                  </w:pPr>
+                </w:p>
+              </w:tc>
+            </w:tr>
+            <w:tr>
+              <w:trPr>
+                <w:trHeight w:val="420"/>
+              </w:trPr>
+              <w:tc>
+                <w:tcPr>
+                  <w:tcW w:w="1440" w:type="dxa"/>
+                  <w:shd w:val="clear" w:color="auto" w:fill="auto"/>
+                  <w:tcMar>
+                    <w:top w:w="100" w:type="dxa"/>
+                    <w:left w:w="100" w:type="dxa"/>
+                    <w:bottom w:w="100" w:type="dxa"/>
+                    <w:right w:w="100" w:type="dxa"/>
+                  </w:tcMar>
+                </w:tcPr>
+                <w:p>
+                  <w:pPr>
+                    <w:widowControl w:val="0"/>
+                    <w:spacing w:line="240" w:lineRule="auto"/>
+                    <w:rPr>
+                      <w:b/>
+                    </w:rPr>
+                  </w:pPr>
+                  <w:r>
+                    <w:rPr>
+                      <w:b/>
+                    </w:rPr>
+                    <w:t>10:15-12:00</w:t>
+                  </w:r>
+                </w:p>
+              </w:tc>
+              <w:tc>
+                <w:tcPr>
+                  <w:tcW w:w="5055" w:type="dxa"/>
+                  <w:tcBorders>
+                    <w:top w:val="dashed" w:sz="8" w:space="0" w:color="000000"/>
+                    <w:bottom w:val="dashed" w:sz="8" w:space="0" w:color="000000"/>
+                  </w:tcBorders>
+                  <w:shd w:val="clear" w:color="auto" w:fill="auto"/>
+                  <w:tcMar>
+                    <w:top w:w="100" w:type="dxa"/>
+                    <w:left w:w="100" w:type="dxa"/>
+                    <w:bottom w:w="100" w:type="dxa"/>
+                    <w:right w:w="100" w:type="dxa"/>
+                  </w:tcMar>
+                </w:tcPr>
+                <w:p>
+                  <w:pPr>
+                    <w:widowControl w:val="0"/>
+                    <w:spacing w:line="240" w:lineRule="auto"/>
+                  </w:pPr>
+                  <w:r>
+                    <w:t xml:space="preserve">Modificer </w:t>
+                  </w:r>
+                  <w:proofErr w:type="spellStart"/>
+                  <w:r>
+                    <w:t>CicAdapt</w:t>
+                  </w:r>
+                  <w:proofErr w:type="spellEnd"/>
+                </w:p>
+              </w:tc>
+              <w:tc>
+                <w:tcPr>
+                  <w:tcW w:w="2085" w:type="dxa"/>
+                  <w:vMerge/>
+                  <w:tcBorders>
+                    <w:top w:val="nil"/>
+                    <w:bottom w:val="nil"/>
+                  </w:tcBorders>
+                  <w:shd w:val="clear" w:color="auto" w:fill="auto"/>
+                  <w:tcMar>
+                    <w:top w:w="100" w:type="dxa"/>
+                    <w:left w:w="100" w:type="dxa"/>
+                    <w:bottom w:w="100" w:type="dxa"/>
+                    <w:right w:w="100" w:type="dxa"/>
+                  </w:tcMar>
+                </w:tcPr>
+                <w:p>
+                  <w:pPr>
+                    <w:widowControl w:val="0"/>
+                    <w:spacing w:line="240" w:lineRule="auto"/>
+                    <w:rPr>
+                      <w:b/>
+                    </w:rPr>
+                  </w:pPr>
+                </w:p>
+              </w:tc>
+            </w:tr>
+            <w:tr>
+              <w:trPr>
+                <w:trHeight w:val="420"/>
+              </w:trPr>
+              <w:tc>
+                <w:tcPr>
+                  <w:tcW w:w="1440" w:type="dxa"/>
+                  <w:shd w:val="clear" w:color="auto" w:fill="auto"/>
+                  <w:tcMar>
+                    <w:top w:w="100" w:type="dxa"/>
+                    <w:left w:w="100" w:type="dxa"/>
+                    <w:bottom w:w="100" w:type="dxa"/>
+                    <w:right w:w="100" w:type="dxa"/>
+                  </w:tcMar>
+                </w:tcPr>
+                <w:p>
+                  <w:pPr>
+                    <w:widowControl w:val="0"/>
+                    <w:spacing w:line="240" w:lineRule="auto"/>
+                    <w:rPr>
+                      <w:b/>
+                    </w:rPr>
+                  </w:pPr>
+                  <w:r>
+                    <w:rPr>
+                      <w:b/>
+                    </w:rPr>
+                    <w:t>12:30-14:00</w:t>
+                  </w:r>
+                </w:p>
+              </w:tc>
+              <w:tc>
+                <w:tcPr>
+                  <w:tcW w:w="5055" w:type="dxa"/>
+                  <w:tcBorders>
+                    <w:top w:val="dashed" w:sz="8" w:space="0" w:color="000000"/>
+                    <w:bottom w:val="dashed" w:sz="8" w:space="0" w:color="000000"/>
+                  </w:tcBorders>
+                  <w:shd w:val="clear" w:color="auto" w:fill="auto"/>
+                  <w:tcMar>
+                    <w:top w:w="100" w:type="dxa"/>
+                    <w:left w:w="100" w:type="dxa"/>
+                    <w:bottom w:w="100" w:type="dxa"/>
+                    <w:right w:w="100" w:type="dxa"/>
+                  </w:tcMar>
+                </w:tcPr>
+                <w:p>
+                  <w:pPr>
+                    <w:widowControl w:val="0"/>
+                    <w:spacing w:line="240" w:lineRule="auto"/>
+                  </w:pPr>
+                  <w:r>
+                    <w:t>Lav indholdsfortegnelse for problemanalyse</w:t>
+                  </w:r>
+                </w:p>
+              </w:tc>
+              <w:tc>
+                <w:tcPr>
+                  <w:tcW w:w="2085" w:type="dxa"/>
+                  <w:vMerge/>
+                  <w:tcBorders>
+                    <w:top w:val="nil"/>
+                    <w:bottom w:val="nil"/>
+                  </w:tcBorders>
+                  <w:shd w:val="clear" w:color="auto" w:fill="auto"/>
+                  <w:tcMar>
+                    <w:top w:w="100" w:type="dxa"/>
+                    <w:left w:w="100" w:type="dxa"/>
+                    <w:bottom w:w="100" w:type="dxa"/>
+                    <w:right w:w="100" w:type="dxa"/>
+                  </w:tcMar>
+                </w:tcPr>
+                <w:p>
+                  <w:pPr>
+                    <w:widowControl w:val="0"/>
+                    <w:spacing w:line="240" w:lineRule="auto"/>
+                    <w:rPr>
+                      <w:b/>
+                    </w:rPr>
+                  </w:pPr>
+                </w:p>
+              </w:tc>
+            </w:tr>
+            <w:tr>
+              <w:trPr>
+                <w:trHeight w:val="420"/>
+              </w:trPr>
+              <w:tc>
+                <w:tcPr>
+                  <w:tcW w:w="1440" w:type="dxa"/>
+                  <w:shd w:val="clear" w:color="auto" w:fill="auto"/>
+                  <w:tcMar>
+                    <w:top w:w="100" w:type="dxa"/>
+                    <w:left w:w="100" w:type="dxa"/>
+                    <w:bottom w:w="100" w:type="dxa"/>
+                    <w:right w:w="100" w:type="dxa"/>
+                  </w:tcMar>
+                </w:tcPr>
+                <w:p>
+                  <w:pPr>
+                    <w:widowControl w:val="0"/>
+                    <w:spacing w:line="240" w:lineRule="auto"/>
+                    <w:rPr>
+                      <w:b/>
+                    </w:rPr>
+                  </w:pPr>
+                  <w:r>
+                    <w:rPr>
+                      <w:b/>
+                    </w:rPr>
+                    <w:t>14:15-16:00</w:t>
+                  </w:r>
+                </w:p>
+              </w:tc>
+              <w:tc>
+                <w:tcPr>
+                  <w:tcW w:w="5055" w:type="dxa"/>
+                  <w:tcBorders>
+                    <w:top w:val="dashed" w:sz="8" w:space="0" w:color="000000"/>
+                    <w:bottom w:val="dashed" w:sz="8" w:space="0" w:color="000000"/>
+                  </w:tcBorders>
+                  <w:shd w:val="clear" w:color="auto" w:fill="auto"/>
+                  <w:tcMar>
+                    <w:top w:w="100" w:type="dxa"/>
+                    <w:left w:w="100" w:type="dxa"/>
+                    <w:bottom w:w="100" w:type="dxa"/>
+                    <w:right w:w="100" w:type="dxa"/>
+                  </w:tcMar>
+                </w:tcPr>
+                <w:p>
+                  <w:pPr>
+                    <w:widowControl w:val="0"/>
+                    <w:spacing w:line="240" w:lineRule="auto"/>
+                  </w:pPr>
+                  <w:r>
+                    <w:t xml:space="preserve">Modificer </w:t>
+                  </w:r>
+                  <w:proofErr w:type="spellStart"/>
+                  <w:r>
+                    <w:t>CicAdapt</w:t>
+                  </w:r>
+                  <w:proofErr w:type="spellEnd"/>
+                </w:p>
+                <w:p>
+                  <w:pPr>
+                    <w:widowControl w:val="0"/>
+                    <w:spacing w:line="240" w:lineRule="auto"/>
+                  </w:pPr>
+                  <w:r>
+                    <w:t>Påbegynd problemanalyse</w:t>
+                  </w:r>
+                </w:p>
+              </w:tc>
+              <w:tc>
+                <w:tcPr>
+                  <w:tcW w:w="2085" w:type="dxa"/>
+                  <w:tcBorders>
+                    <w:top w:val="nil"/>
+                    <w:bottom w:val="nil"/>
+                  </w:tcBorders>
+                  <w:shd w:val="clear" w:color="auto" w:fill="auto"/>
+                  <w:tcMar>
+                    <w:top w:w="100" w:type="dxa"/>
+                    <w:left w:w="100" w:type="dxa"/>
+                    <w:bottom w:w="100" w:type="dxa"/>
+                    <w:right w:w="100" w:type="dxa"/>
+                  </w:tcMar>
+                </w:tcPr>
+                <w:p>
+                  <w:pPr>
+                    <w:widowControl w:val="0"/>
+                    <w:spacing w:line="240" w:lineRule="auto"/>
+                    <w:rPr>
+                      <w:b/>
+                    </w:rPr>
+                  </w:pPr>
+                </w:p>
+              </w:tc>
+            </w:tr>
+          </w:tbl>
+          <w:p>
+            <w:pPr>
+              <w:widowControl w:val="0"/>
+              <w:spacing w:line="240" w:lineRule="auto"/>
+            </w:pPr>
+          </w:p>
+        </w:tc>
+      </w:tr>
+    </w:tbl>
+    <w:p/>
+    <w:tbl>
+      <w:tblPr>
+        <w:tblStyle w:val="a1"/>
+        <w:tblW w:w="9029" w:type="dxa"/>
+        <w:tblBorders>
+          <w:top w:val="single" w:sz="8" w:space="0" w:color="000000"/>
+          <w:left w:val="single" w:sz="8" w:space="0" w:color="000000"/>
+          <w:bottom w:val="single" w:sz="8" w:space="0" w:color="000000"/>
+          <w:right w:val="single" w:sz="8" w:space="0" w:color="000000"/>
+          <w:insideH w:val="single" w:sz="8" w:space="0" w:color="000000"/>
+          <w:insideV w:val="single" w:sz="8" w:space="0" w:color="000000"/>
+        </w:tblBorders>
+        <w:tblLayout w:type="fixed"/>
+        <w:tblLook w:val="0600" w:firstRow="0" w:lastRow="0" w:firstColumn="0" w:lastColumn="0" w:noHBand="1" w:noVBand="1"/>
+      </w:tblPr>
+      <w:tblGrid>
+        <w:gridCol w:w="9029"/>
+      </w:tblGrid>
+      <w:tr>
+        <w:tc>
+          <w:tcPr>
+            <w:tcW w:w="9029" w:type="dxa"/>
+            <w:shd w:val="clear" w:color="auto" w:fill="FDF0E2"/>
+            <w:tcMar>
+              <w:top w:w="100" w:type="dxa"/>
+              <w:left w:w="100" w:type="dxa"/>
+              <w:bottom w:w="100" w:type="dxa"/>
+              <w:right w:w="100" w:type="dxa"/>
+            </w:tcMar>
+          </w:tcPr>
+          <w:p>
+            <w:pPr>
+              <w:widowControl w:val="0"/>
+              <w:spacing w:line="240" w:lineRule="auto"/>
+              <w:rPr>
+                <w:b/>
+                <w:sz w:val="28"/>
+                <w:szCs w:val="28"/>
+              </w:rPr>
+            </w:pPr>
+            <w:r>
+              <w:rPr>
+                <w:b/>
+                <w:sz w:val="28"/>
+                <w:szCs w:val="28"/>
+              </w:rPr>
+              <w:t>Tirsdag</w:t>
+            </w:r>
+          </w:p>
+          <w:p>
+            <w:pPr>
+              <w:widowControl w:val="0"/>
+              <w:spacing w:line="240" w:lineRule="auto"/>
+              <w:rPr>
+                <w:b/>
+              </w:rPr>
+            </w:pPr>
+            <w:r>
+              <w:rPr>
+                <w:b/>
+              </w:rPr>
+              <w:t xml:space="preserve">                         Dagsorden                                                                Evt. bemærkninger</w:t>
+            </w:r>
+          </w:p>
+          <w:tbl>
+            <w:tblPr>
+              <w:tblStyle w:val="a2"/>
+              <w:tblW w:w="8580" w:type="dxa"/>
+              <w:tblBorders>
+                <w:top w:val="single" w:sz="8" w:space="0" w:color="000000"/>
+                <w:left w:val="single" w:sz="8" w:space="0" w:color="000000"/>
+                <w:bottom w:val="single" w:sz="8" w:space="0" w:color="000000"/>
+                <w:right w:val="single" w:sz="8" w:space="0" w:color="000000"/>
+                <w:insideH w:val="single" w:sz="8" w:space="0" w:color="000000"/>
+                <w:insideV w:val="single" w:sz="8" w:space="0" w:color="000000"/>
+              </w:tblBorders>
+              <w:tblLayout w:type="fixed"/>
+              <w:tblLook w:val="0600" w:firstRow="0" w:lastRow="0" w:firstColumn="0" w:lastColumn="0" w:noHBand="1" w:noVBand="1"/>
+            </w:tblPr>
+            <w:tblGrid>
+              <w:gridCol w:w="1440"/>
+              <w:gridCol w:w="5055"/>
+              <w:gridCol w:w="2085"/>
+            </w:tblGrid>
+            <w:tr>
+              <w:trPr>
+                <w:trHeight w:val="420"/>
+              </w:trPr>
+              <w:tc>
+                <w:tcPr>
+                  <w:tcW w:w="1440" w:type="dxa"/>
+                  <w:shd w:val="clear" w:color="auto" w:fill="auto"/>
+                  <w:tcMar>
+                    <w:top w:w="100" w:type="dxa"/>
+                    <w:left w:w="100" w:type="dxa"/>
+                    <w:bottom w:w="100" w:type="dxa"/>
+                    <w:right w:w="100" w:type="dxa"/>
+                  </w:tcMar>
+                </w:tcPr>
+                <w:p>
+                  <w:pPr>
+                    <w:widowControl w:val="0"/>
+                    <w:spacing w:line="240" w:lineRule="auto"/>
+                    <w:rPr>
+                      <w:b/>
+                    </w:rPr>
+                  </w:pPr>
+                  <w:r>
+                    <w:rPr>
+                      <w:b/>
+                    </w:rPr>
+                    <w:t>09:00-10:00</w:t>
+                  </w:r>
+                </w:p>
+              </w:tc>
+              <w:tc>
+                <w:tcPr>
+                  <w:tcW w:w="5055" w:type="dxa"/>
+                  <w:tcBorders>
+                    <w:bottom w:val="dashed" w:sz="8" w:space="0" w:color="000000"/>
+                  </w:tcBorders>
+                  <w:shd w:val="clear" w:color="auto" w:fill="auto"/>
+                  <w:tcMar>
+                    <w:top w:w="100" w:type="dxa"/>
+                    <w:left w:w="100" w:type="dxa"/>
+                    <w:bottom w:w="100" w:type="dxa"/>
+                    <w:right w:w="100" w:type="dxa"/>
+                  </w:tcMar>
+                </w:tcPr>
+                <w:p>
+                  <w:pPr>
+                    <w:widowControl w:val="0"/>
+                    <w:spacing w:line="240" w:lineRule="auto"/>
+                  </w:pPr>
+                  <w:r>
+                    <w:t xml:space="preserve">Modificer </w:t>
+                  </w:r>
+                  <w:proofErr w:type="spellStart"/>
+                  <w:r>
+                    <w:t>CicAdapt</w:t>
+                  </w:r>
+                  <w:proofErr w:type="spellEnd"/>
+                </w:p>
+              </w:tc>
+              <w:tc>
+                <w:tcPr>
+                  <w:tcW w:w="2085" w:type="dxa"/>
+                  <w:vMerge w:val="restart"/>
+                  <w:tcBorders>
+                    <w:bottom w:val="nil"/>
+                  </w:tcBorders>
+                  <w:shd w:val="clear" w:color="auto" w:fill="auto"/>
+                  <w:tcMar>
+                    <w:top w:w="100" w:type="dxa"/>
+                    <w:left w:w="100" w:type="dxa"/>
+                    <w:bottom w:w="100" w:type="dxa"/>
+                    <w:right w:w="100" w:type="dxa"/>
+                  </w:tcMar>
+                </w:tcPr>
+                <w:p>
+                  <w:pPr>
+                    <w:widowControl w:val="0"/>
+                    <w:spacing w:line="240" w:lineRule="auto"/>
+                  </w:pPr>
+                </w:p>
+              </w:tc>
+            </w:tr>
+            <w:tr>
+              <w:trPr>
+                <w:trHeight w:val="420"/>
+              </w:trPr>
+              <w:tc>
+                <w:tcPr>
+                  <w:tcW w:w="1440" w:type="dxa"/>
+                  <w:shd w:val="clear" w:color="auto" w:fill="auto"/>
+                  <w:tcMar>
+                    <w:top w:w="100" w:type="dxa"/>
+                    <w:left w:w="100" w:type="dxa"/>
+                    <w:bottom w:w="100" w:type="dxa"/>
+                    <w:right w:w="100" w:type="dxa"/>
+                  </w:tcMar>
+                </w:tcPr>
+                <w:p>
+                  <w:pPr>
+                    <w:widowControl w:val="0"/>
+                    <w:spacing w:line="240" w:lineRule="auto"/>
+                    <w:rPr>
+                      <w:b/>
+                    </w:rPr>
+                  </w:pPr>
+                  <w:r>
+                    <w:rPr>
+                      <w:b/>
+                    </w:rPr>
+                    <w:t>10:15-12:00</w:t>
+                  </w:r>
+                </w:p>
+              </w:tc>
+              <w:tc>
+                <w:tcPr>
+                  <w:tcW w:w="5055" w:type="dxa"/>
+                  <w:tcBorders>
+                    <w:top w:val="dashed" w:sz="8" w:space="0" w:color="000000"/>
+                    <w:bottom w:val="dashed" w:sz="8" w:space="0" w:color="000000"/>
+                  </w:tcBorders>
+                  <w:shd w:val="clear" w:color="auto" w:fill="auto"/>
+                  <w:tcMar>
+                    <w:top w:w="100" w:type="dxa"/>
+                    <w:left w:w="100" w:type="dxa"/>
+                    <w:bottom w:w="100" w:type="dxa"/>
+                    <w:right w:w="100" w:type="dxa"/>
+                  </w:tcMar>
+                </w:tcPr>
+                <w:p>
+                  <w:pPr>
+                    <w:widowControl w:val="0"/>
+                    <w:spacing w:line="240" w:lineRule="auto"/>
+                  </w:pPr>
+                  <w:r>
+                    <w:t xml:space="preserve">Modificer </w:t>
+                  </w:r>
+                  <w:proofErr w:type="spellStart"/>
+                  <w:r>
+                    <w:t>CicAdapt</w:t>
+                  </w:r>
+                  <w:proofErr w:type="spellEnd"/>
+                </w:p>
+              </w:tc>
+              <w:tc>
+                <w:tcPr>
+                  <w:tcW w:w="2085" w:type="dxa"/>
+                  <w:vMerge/>
+                  <w:tcBorders>
+                    <w:top w:val="nil"/>
+                    <w:bottom w:val="nil"/>
+                  </w:tcBorders>
+                  <w:shd w:val="clear" w:color="auto" w:fill="auto"/>
+                  <w:tcMar>
+                    <w:top w:w="100" w:type="dxa"/>
+                    <w:left w:w="100" w:type="dxa"/>
+                    <w:bottom w:w="100" w:type="dxa"/>
+                    <w:right w:w="100" w:type="dxa"/>
+                  </w:tcMar>
+                </w:tcPr>
+                <w:p>
+                  <w:pPr>
+                    <w:widowControl w:val="0"/>
+                    <w:spacing w:line="240" w:lineRule="auto"/>
+                    <w:rPr>
+                      <w:b/>
+                    </w:rPr>
+                  </w:pPr>
+                </w:p>
+              </w:tc>
+            </w:tr>
+            <w:tr>
+              <w:trPr>
+                <w:trHeight w:val="420"/>
+              </w:trPr>
+              <w:tc>
+                <w:tcPr>
+                  <w:tcW w:w="1440" w:type="dxa"/>
+                  <w:shd w:val="clear" w:color="auto" w:fill="auto"/>
+                  <w:tcMar>
+                    <w:top w:w="100" w:type="dxa"/>
+                    <w:left w:w="100" w:type="dxa"/>
+                    <w:bottom w:w="100" w:type="dxa"/>
+                    <w:right w:w="100" w:type="dxa"/>
+                  </w:tcMar>
+                </w:tcPr>
+                <w:p>
+                  <w:pPr>
+                    <w:widowControl w:val="0"/>
+                    <w:spacing w:line="240" w:lineRule="auto"/>
+                    <w:rPr>
+                      <w:b/>
+                    </w:rPr>
+                  </w:pPr>
+                  <w:r>
+                    <w:rPr>
+                      <w:b/>
+                    </w:rPr>
+                    <w:t>12:30-14:00</w:t>
+                  </w:r>
+                </w:p>
+              </w:tc>
+              <w:tc>
+                <w:tcPr>
+                  <w:tcW w:w="5055" w:type="dxa"/>
+                  <w:tcBorders>
+                    <w:top w:val="dashed" w:sz="8" w:space="0" w:color="000000"/>
+                    <w:bottom w:val="dashed" w:sz="8" w:space="0" w:color="000000"/>
+                  </w:tcBorders>
+                  <w:shd w:val="clear" w:color="auto" w:fill="auto"/>
+                  <w:tcMar>
+                    <w:top w:w="100" w:type="dxa"/>
+                    <w:left w:w="100" w:type="dxa"/>
+                    <w:bottom w:w="100" w:type="dxa"/>
+                    <w:right w:w="100" w:type="dxa"/>
+                  </w:tcMar>
+                </w:tcPr>
+                <w:p>
+                  <w:pPr>
+                    <w:widowControl w:val="0"/>
+                    <w:spacing w:line="240" w:lineRule="auto"/>
+                  </w:pPr>
+                  <w:r>
+                    <w:t>Fortsæt problemanalyse</w:t>
+                  </w:r>
+                </w:p>
+              </w:tc>
+              <w:tc>
+                <w:tcPr>
+                  <w:tcW w:w="2085" w:type="dxa"/>
+                  <w:vMerge/>
+                  <w:tcBorders>
+                    <w:top w:val="nil"/>
+                    <w:bottom w:val="nil"/>
+                  </w:tcBorders>
+                  <w:shd w:val="clear" w:color="auto" w:fill="auto"/>
+                  <w:tcMar>
+                    <w:top w:w="100" w:type="dxa"/>
+                    <w:left w:w="100" w:type="dxa"/>
+                    <w:bottom w:w="100" w:type="dxa"/>
+                    <w:right w:w="100" w:type="dxa"/>
+                  </w:tcMar>
+                </w:tcPr>
+                <w:p>
+                  <w:pPr>
+                    <w:widowControl w:val="0"/>
+                    <w:spacing w:line="240" w:lineRule="auto"/>
+                    <w:rPr>
+                      <w:b/>
+                    </w:rPr>
+                  </w:pPr>
+                </w:p>
+              </w:tc>
+            </w:tr>
+          </w:tbl>
+          <w:p>
+            <w:pPr>
+              <w:widowControl w:val="0"/>
+              <w:spacing w:line="240" w:lineRule="auto"/>
+            </w:pPr>
+          </w:p>
+        </w:tc>
+      </w:tr>
+    </w:tbl>
+    <w:p/>
+    <w:tbl>
+      <w:tblPr>
+        <w:tblStyle w:val="a3"/>
+        <w:tblW w:w="9029" w:type="dxa"/>
+        <w:tblBorders>
+          <w:top w:val="single" w:sz="8" w:space="0" w:color="000000"/>
+          <w:left w:val="single" w:sz="8" w:space="0" w:color="000000"/>
+          <w:bottom w:val="single" w:sz="8" w:space="0" w:color="000000"/>
+          <w:right w:val="single" w:sz="8" w:space="0" w:color="000000"/>
+          <w:insideH w:val="single" w:sz="8" w:space="0" w:color="000000"/>
+          <w:insideV w:val="single" w:sz="8" w:space="0" w:color="000000"/>
+        </w:tblBorders>
+        <w:tblLayout w:type="fixed"/>
+        <w:tblLook w:val="0600" w:firstRow="0" w:lastRow="0" w:firstColumn="0" w:lastColumn="0" w:noHBand="1" w:noVBand="1"/>
+      </w:tblPr>
+      <w:tblGrid>
+        <w:gridCol w:w="9029"/>
+      </w:tblGrid>
+      <w:tr>
+        <w:tc>
+          <w:tcPr>
+            <w:tcW w:w="9029" w:type="dxa"/>
+            <w:shd w:val="clear" w:color="auto" w:fill="E8F1E5"/>
+            <w:tcMar>
+              <w:top w:w="100" w:type="dxa"/>
+              <w:left w:w="100" w:type="dxa"/>
+              <w:bottom w:w="100" w:type="dxa"/>
+              <w:right w:w="100" w:type="dxa"/>
+            </w:tcMar>
+          </w:tcPr>
+          <w:p>
+            <w:pPr>
+              <w:widowControl w:val="0"/>
+              <w:spacing w:line="240" w:lineRule="auto"/>
+              <w:rPr>
+                <w:b/>
+                <w:sz w:val="28"/>
+                <w:szCs w:val="28"/>
+              </w:rPr>
+            </w:pPr>
+            <w:r>
+              <w:rPr>
+                <w:b/>
+                <w:sz w:val="28"/>
+                <w:szCs w:val="28"/>
+              </w:rPr>
+              <w:t>Onsdag</w:t>
+            </w:r>
+          </w:p>
+          <w:p>
+            <w:pPr>
+              <w:widowControl w:val="0"/>
+              <w:spacing w:line="240" w:lineRule="auto"/>
+              <w:rPr>
+                <w:b/>
+              </w:rPr>
+            </w:pPr>
+            <w:r>
+              <w:rPr>
+                <w:b/>
+              </w:rPr>
+              <w:t xml:space="preserve">                         Dagsorden                                                                Evt. bemærkninger</w:t>
+            </w:r>
+          </w:p>
+          <w:tbl>
+            <w:tblPr>
+              <w:tblStyle w:val="a4"/>
+              <w:tblW w:w="8580" w:type="dxa"/>
+              <w:tblBorders>
+                <w:top w:val="single" w:sz="8" w:space="0" w:color="000000"/>
+                <w:left w:val="single" w:sz="8" w:space="0" w:color="000000"/>
+                <w:bottom w:val="single" w:sz="8" w:space="0" w:color="000000"/>
+                <w:right w:val="single" w:sz="8" w:space="0" w:color="000000"/>
+                <w:insideH w:val="single" w:sz="8" w:space="0" w:color="000000"/>
+                <w:insideV w:val="single" w:sz="8" w:space="0" w:color="000000"/>
+              </w:tblBorders>
+              <w:tblLayout w:type="fixed"/>
+              <w:tblLook w:val="0600" w:firstRow="0" w:lastRow="0" w:firstColumn="0" w:lastColumn="0" w:noHBand="1" w:noVBand="1"/>
+            </w:tblPr>
+            <w:tblGrid>
+              <w:gridCol w:w="1440"/>
+              <w:gridCol w:w="5055"/>
+              <w:gridCol w:w="2085"/>
+            </w:tblGrid>
+            <w:tr>
+              <w:trPr>
+                <w:trHeight w:val="420"/>
+              </w:trPr>
+              <w:tc>
+                <w:tcPr>
+                  <w:tcW w:w="1440" w:type="dxa"/>
+                  <w:shd w:val="clear" w:color="auto" w:fill="auto"/>
+                  <w:tcMar>
+                    <w:top w:w="100" w:type="dxa"/>
+                    <w:left w:w="100" w:type="dxa"/>
+                    <w:bottom w:w="100" w:type="dxa"/>
+                    <w:right w:w="100" w:type="dxa"/>
+                  </w:tcMar>
+                </w:tcPr>
+                <w:p>
+                  <w:pPr>
+                    <w:widowControl w:val="0"/>
+                    <w:spacing w:line="240" w:lineRule="auto"/>
+                    <w:rPr>
+                      <w:b/>
+                    </w:rPr>
+                  </w:pPr>
+                  <w:r>
+                    <w:rPr>
+                      <w:b/>
+                    </w:rPr>
+                    <w:t>09:00-10:00</w:t>
+                  </w:r>
+                </w:p>
+              </w:tc>
+              <w:tc>
+                <w:tcPr>
+                  <w:tcW w:w="5055" w:type="dxa"/>
+                  <w:tcBorders>
+                    <w:bottom w:val="dashed" w:sz="8" w:space="0" w:color="000000"/>
+                  </w:tcBorders>
+                  <w:shd w:val="clear" w:color="auto" w:fill="auto"/>
+                  <w:tcMar>
+                    <w:top w:w="100" w:type="dxa"/>
+                    <w:left w:w="100" w:type="dxa"/>
+                    <w:bottom w:w="100" w:type="dxa"/>
+                    <w:right w:w="100" w:type="dxa"/>
+                  </w:tcMar>
+                </w:tcPr>
+                <w:p>
+                  <w:pPr>
+                    <w:widowControl w:val="0"/>
+                    <w:spacing w:line="240" w:lineRule="auto"/>
+                  </w:pPr>
+                  <w:r>
+                    <w:t>Opdater ugeplan</w:t>
+                  </w:r>
+                </w:p>
+                <w:p>
+                  <w:pPr>
+                    <w:widowControl w:val="0"/>
+                    <w:spacing w:line="240" w:lineRule="auto"/>
+                  </w:pPr>
+                  <w:r>
+                    <w:t xml:space="preserve">Modificer </w:t>
+                  </w:r>
+                  <w:proofErr w:type="spellStart"/>
+                  <w:r>
+                    <w:t>CicAdapt</w:t>
+                  </w:r>
+                  <w:proofErr w:type="spellEnd"/>
+                </w:p>
+              </w:tc>
+              <w:tc>
+                <w:tcPr>
+                  <w:tcW w:w="2085" w:type="dxa"/>
+                  <w:vMerge w:val="restart"/>
+                  <w:tcBorders>
+                    <w:bottom w:val="nil"/>
+                  </w:tcBorders>
+                  <w:shd w:val="clear" w:color="auto" w:fill="auto"/>
+                  <w:tcMar>
+                    <w:top w:w="100" w:type="dxa"/>
+                    <w:left w:w="100" w:type="dxa"/>
+                    <w:bottom w:w="100" w:type="dxa"/>
+                    <w:right w:w="100" w:type="dxa"/>
+                  </w:tcMar>
+                </w:tcPr>
+                <w:p>
+                  <w:pPr>
+                    <w:widowControl w:val="0"/>
+                    <w:spacing w:line="240" w:lineRule="auto"/>
+                  </w:pPr>
+                </w:p>
+              </w:tc>
+            </w:tr>
+            <w:tr>
+              <w:trPr>
+                <w:trHeight w:val="420"/>
+              </w:trPr>
+              <w:tc>
+                <w:tcPr>
+                  <w:tcW w:w="1440" w:type="dxa"/>
+                  <w:shd w:val="clear" w:color="auto" w:fill="auto"/>
+                  <w:tcMar>
+                    <w:top w:w="100" w:type="dxa"/>
+                    <w:left w:w="100" w:type="dxa"/>
+                    <w:bottom w:w="100" w:type="dxa"/>
+                    <w:right w:w="100" w:type="dxa"/>
+                  </w:tcMar>
+                </w:tcPr>
+                <w:p>
+                  <w:pPr>
+                    <w:widowControl w:val="0"/>
+                    <w:spacing w:line="240" w:lineRule="auto"/>
+                    <w:rPr>
+                      <w:b/>
+                    </w:rPr>
+                  </w:pPr>
+                  <w:r>
+                    <w:rPr>
+                      <w:b/>
+                    </w:rPr>
+                    <w:t>10:15-12:00</w:t>
+                  </w:r>
+                </w:p>
+              </w:tc>
+              <w:tc>
+                <w:tcPr>
+                  <w:tcW w:w="5055" w:type="dxa"/>
+                  <w:tcBorders>
+                    <w:top w:val="dashed" w:sz="8" w:space="0" w:color="000000"/>
+                    <w:bottom w:val="dashed" w:sz="8" w:space="0" w:color="000000"/>
+                  </w:tcBorders>
+                  <w:shd w:val="clear" w:color="auto" w:fill="auto"/>
+                  <w:tcMar>
+                    <w:top w:w="100" w:type="dxa"/>
+                    <w:left w:w="100" w:type="dxa"/>
+                    <w:bottom w:w="100" w:type="dxa"/>
+                    <w:right w:w="100" w:type="dxa"/>
+                  </w:tcMar>
+                </w:tcPr>
+                <w:p>
+                  <w:pPr>
+                    <w:widowControl w:val="0"/>
+                    <w:spacing w:line="240" w:lineRule="auto"/>
+                  </w:pPr>
+                  <w:r>
+                    <w:t xml:space="preserve">Modificer </w:t>
+                  </w:r>
+                  <w:proofErr w:type="spellStart"/>
+                  <w:r>
+                    <w:t>CicAdapt</w:t>
+                  </w:r>
+                  <w:proofErr w:type="spellEnd"/>
+                </w:p>
+              </w:tc>
+              <w:tc>
+                <w:tcPr>
+                  <w:tcW w:w="2085" w:type="dxa"/>
+                  <w:vMerge/>
+                  <w:tcBorders>
+                    <w:top w:val="nil"/>
+                    <w:bottom w:val="nil"/>
+                  </w:tcBorders>
+                  <w:shd w:val="clear" w:color="auto" w:fill="auto"/>
+                  <w:tcMar>
+                    <w:top w:w="100" w:type="dxa"/>
+                    <w:left w:w="100" w:type="dxa"/>
+                    <w:bottom w:w="100" w:type="dxa"/>
+                    <w:right w:w="100" w:type="dxa"/>
+                  </w:tcMar>
+                </w:tcPr>
+                <w:p>
+                  <w:pPr>
+                    <w:widowControl w:val="0"/>
+                    <w:spacing w:line="240" w:lineRule="auto"/>
+                    <w:rPr>
+                      <w:b/>
+                    </w:rPr>
+                  </w:pPr>
+                </w:p>
+              </w:tc>
+            </w:tr>
+            <w:tr>
+              <w:trPr>
+                <w:trHeight w:val="420"/>
+              </w:trPr>
+              <w:tc>
+                <w:tcPr>
+                  <w:tcW w:w="1440" w:type="dxa"/>
+                  <w:shd w:val="clear" w:color="auto" w:fill="auto"/>
+                  <w:tcMar>
+                    <w:top w:w="100" w:type="dxa"/>
+                    <w:left w:w="100" w:type="dxa"/>
+                    <w:bottom w:w="100" w:type="dxa"/>
+                    <w:right w:w="100" w:type="dxa"/>
+                  </w:tcMar>
+                </w:tcPr>
+                <w:p>
+                  <w:pPr>
+                    <w:widowControl w:val="0"/>
+                    <w:spacing w:line="240" w:lineRule="auto"/>
+                    <w:rPr>
+                      <w:b/>
+                    </w:rPr>
+                  </w:pPr>
+                  <w:r>
+                    <w:rPr>
+                      <w:b/>
+                    </w:rPr>
+                    <w:t>12:30-14:00</w:t>
+                  </w:r>
+                </w:p>
+              </w:tc>
+              <w:tc>
+                <w:tcPr>
+                  <w:tcW w:w="5055" w:type="dxa"/>
+                  <w:tcBorders>
+                    <w:top w:val="dashed" w:sz="8" w:space="0" w:color="000000"/>
+                    <w:bottom w:val="dashed" w:sz="8" w:space="0" w:color="000000"/>
+                  </w:tcBorders>
+                  <w:shd w:val="clear" w:color="auto" w:fill="auto"/>
+                  <w:tcMar>
+                    <w:top w:w="100" w:type="dxa"/>
+                    <w:left w:w="100" w:type="dxa"/>
+                    <w:bottom w:w="100" w:type="dxa"/>
+                    <w:right w:w="100" w:type="dxa"/>
+                  </w:tcMar>
+                </w:tcPr>
+                <w:p>
+                  <w:pPr>
+                    <w:widowControl w:val="0"/>
+                    <w:spacing w:line="240" w:lineRule="auto"/>
+                  </w:pPr>
+                  <w:r>
+                    <w:t>Fortsæt problemanalyse</w:t>
+                  </w:r>
+                </w:p>
+              </w:tc>
+              <w:tc>
+                <w:tcPr>
+                  <w:tcW w:w="2085" w:type="dxa"/>
+                  <w:vMerge/>
+                  <w:tcBorders>
+                    <w:top w:val="nil"/>
+                    <w:bottom w:val="nil"/>
+                  </w:tcBorders>
+                  <w:shd w:val="clear" w:color="auto" w:fill="auto"/>
+                  <w:tcMar>
+                    <w:top w:w="100" w:type="dxa"/>
+                    <w:left w:w="100" w:type="dxa"/>
+                    <w:bottom w:w="100" w:type="dxa"/>
+                    <w:right w:w="100" w:type="dxa"/>
+                  </w:tcMar>
+                </w:tcPr>
+                <w:p>
+                  <w:pPr>
+                    <w:widowControl w:val="0"/>
+                    <w:spacing w:line="240" w:lineRule="auto"/>
+                    <w:rPr>
+                      <w:b/>
+                    </w:rPr>
+                  </w:pPr>
+                </w:p>
+              </w:tc>
+            </w:tr>
+            <w:tr>
+              <w:trPr>
+                <w:trHeight w:val="420"/>
+              </w:trPr>
+              <w:tc>
+                <w:tcPr>
+                  <w:tcW w:w="1440" w:type="dxa"/>
+                  <w:shd w:val="clear" w:color="auto" w:fill="auto"/>
+                  <w:tcMar>
+                    <w:top w:w="100" w:type="dxa"/>
+                    <w:left w:w="100" w:type="dxa"/>
+                    <w:bottom w:w="100" w:type="dxa"/>
+                    <w:right w:w="100" w:type="dxa"/>
+                  </w:tcMar>
+                </w:tcPr>
+                <w:p>
+                  <w:pPr>
+                    <w:widowControl w:val="0"/>
+                    <w:spacing w:line="240" w:lineRule="auto"/>
+                    <w:rPr>
+                      <w:b/>
+                    </w:rPr>
+                  </w:pPr>
+                  <w:r>
+                    <w:rPr>
+                      <w:b/>
+                    </w:rPr>
+                    <w:t>14:15-16:00</w:t>
+                  </w:r>
+                </w:p>
+              </w:tc>
+              <w:tc>
+                <w:tcPr>
+                  <w:tcW w:w="5055" w:type="dxa"/>
+                  <w:tcBorders>
+                    <w:top w:val="dashed" w:sz="8" w:space="0" w:color="000000"/>
+                    <w:bottom w:val="dashed" w:sz="8" w:space="0" w:color="000000"/>
+                  </w:tcBorders>
+                  <w:shd w:val="clear" w:color="auto" w:fill="auto"/>
+                  <w:tcMar>
+                    <w:top w:w="100" w:type="dxa"/>
+                    <w:left w:w="100" w:type="dxa"/>
+                    <w:bottom w:w="100" w:type="dxa"/>
+                    <w:right w:w="100" w:type="dxa"/>
+                  </w:tcMar>
+                </w:tcPr>
+                <w:p>
+                  <w:pPr>
+                    <w:widowControl w:val="0"/>
+                    <w:spacing w:line="240" w:lineRule="auto"/>
+                  </w:pPr>
+                  <w:r>
+                    <w:t>Fortsæt problemanalyse</w:t>
+                  </w:r>
+                </w:p>
+              </w:tc>
+              <w:tc>
+                <w:tcPr>
+                  <w:tcW w:w="2085" w:type="dxa"/>
+                  <w:tcBorders>
+                    <w:top w:val="nil"/>
+                    <w:bottom w:val="nil"/>
+                  </w:tcBorders>
+                  <w:shd w:val="clear" w:color="auto" w:fill="auto"/>
+                  <w:tcMar>
+                    <w:top w:w="100" w:type="dxa"/>
+                    <w:left w:w="100" w:type="dxa"/>
+                    <w:bottom w:w="100" w:type="dxa"/>
+                    <w:right w:w="100" w:type="dxa"/>
+                  </w:tcMar>
+                </w:tcPr>
+                <w:p>
+                  <w:pPr>
+                    <w:widowControl w:val="0"/>
+                    <w:spacing w:line="240" w:lineRule="auto"/>
+                    <w:rPr>
+                      <w:b/>
+                    </w:rPr>
+                  </w:pPr>
+                </w:p>
+              </w:tc>
+            </w:tr>
+          </w:tbl>
+          <w:p>
+            <w:pPr>
+              <w:widowControl w:val="0"/>
+              <w:spacing w:line="240" w:lineRule="auto"/>
+            </w:pPr>
+          </w:p>
+        </w:tc>
+      </w:tr>
+    </w:tbl>
+    <w:p/>
+    <w:tbl>
+      <w:tblPr>
+        <w:tblStyle w:val="a5"/>
+        <w:tblW w:w="9029" w:type="dxa"/>
+        <w:tblBorders>
+          <w:top w:val="single" w:sz="8" w:space="0" w:color="000000"/>
+          <w:left w:val="single" w:sz="8" w:space="0" w:color="000000"/>
+          <w:bottom w:val="single" w:sz="8" w:space="0" w:color="000000"/>
+          <w:right w:val="single" w:sz="8" w:space="0" w:color="000000"/>
+          <w:insideH w:val="single" w:sz="8" w:space="0" w:color="000000"/>
+          <w:insideV w:val="single" w:sz="8" w:space="0" w:color="000000"/>
+        </w:tblBorders>
+        <w:tblLayout w:type="fixed"/>
+        <w:tblLook w:val="0600" w:firstRow="0" w:lastRow="0" w:firstColumn="0" w:lastColumn="0" w:noHBand="1" w:noVBand="1"/>
+      </w:tblPr>
+      <w:tblGrid>
+        <w:gridCol w:w="9029"/>
+      </w:tblGrid>
+      <w:tr>
+        <w:tc>
+          <w:tcPr>
+            <w:tcW w:w="9029" w:type="dxa"/>
+            <w:shd w:val="clear" w:color="auto" w:fill="FFF6DC"/>
+            <w:tcMar>
+              <w:top w:w="100" w:type="dxa"/>
+              <w:left w:w="100" w:type="dxa"/>
+              <w:bottom w:w="100" w:type="dxa"/>
+              <w:right w:w="100" w:type="dxa"/>
+            </w:tcMar>
+          </w:tcPr>
+          <w:p>
+            <w:pPr>
+              <w:widowControl w:val="0"/>
+              <w:spacing w:line="240" w:lineRule="auto"/>
+              <w:rPr>
+                <w:b/>
+                <w:sz w:val="28"/>
+                <w:szCs w:val="28"/>
+              </w:rPr>
+            </w:pPr>
+            <w:r>
+              <w:rPr>
+                <w:b/>
+                <w:sz w:val="28"/>
+                <w:szCs w:val="28"/>
+              </w:rPr>
+              <w:t>Torsdag</w:t>
+            </w:r>
+          </w:p>
+          <w:p>
+            <w:pPr>
+              <w:widowControl w:val="0"/>
+              <w:spacing w:line="240" w:lineRule="auto"/>
+              <w:rPr>
+                <w:b/>
+              </w:rPr>
+            </w:pPr>
+            <w:r>
+              <w:rPr>
+                <w:b/>
+              </w:rPr>
+              <w:t xml:space="preserve">                         Dagsorden                                                                Evt. bemærkninger</w:t>
+            </w:r>
+          </w:p>
+          <w:tbl>
+            <w:tblPr>
+              <w:tblStyle w:val="a6"/>
+              <w:tblW w:w="8580" w:type="dxa"/>
+              <w:tblBorders>
+                <w:top w:val="single" w:sz="8" w:space="0" w:color="000000"/>
+                <w:left w:val="single" w:sz="8" w:space="0" w:color="000000"/>
+                <w:bottom w:val="single" w:sz="8" w:space="0" w:color="000000"/>
+                <w:right w:val="single" w:sz="8" w:space="0" w:color="000000"/>
+                <w:insideH w:val="single" w:sz="8" w:space="0" w:color="000000"/>
+                <w:insideV w:val="single" w:sz="8" w:space="0" w:color="000000"/>
+              </w:tblBorders>
+              <w:tblLayout w:type="fixed"/>
+              <w:tblLook w:val="0600" w:firstRow="0" w:lastRow="0" w:firstColumn="0" w:lastColumn="0" w:noHBand="1" w:noVBand="1"/>
+            </w:tblPr>
+            <w:tblGrid>
+              <w:gridCol w:w="1440"/>
+              <w:gridCol w:w="5055"/>
+              <w:gridCol w:w="2085"/>
+            </w:tblGrid>
+            <w:tr>
+              <w:trPr>
+                <w:trHeight w:val="420"/>
+              </w:trPr>
+              <w:tc>
+                <w:tcPr>
+                  <w:tcW w:w="1440" w:type="dxa"/>
+                  <w:shd w:val="clear" w:color="auto" w:fill="auto"/>
+                  <w:tcMar>
+                    <w:top w:w="100" w:type="dxa"/>
+                    <w:left w:w="100" w:type="dxa"/>
+                    <w:bottom w:w="100" w:type="dxa"/>
+                    <w:right w:w="100" w:type="dxa"/>
+                  </w:tcMar>
+                </w:tcPr>
+                <w:p>
+                  <w:pPr>
+                    <w:widowControl w:val="0"/>
+                    <w:spacing w:line="240" w:lineRule="auto"/>
+                    <w:rPr>
+                      <w:b/>
+                    </w:rPr>
+                  </w:pPr>
+                  <w:r>
+                    <w:rPr>
+                      <w:b/>
+                    </w:rPr>
+                    <w:t>09:00-10:00</w:t>
+                  </w:r>
+                </w:p>
+              </w:tc>
+              <w:tc>
+                <w:tcPr>
+                  <w:tcW w:w="5055" w:type="dxa"/>
+                  <w:tcBorders>
+                    <w:bottom w:val="dashed" w:sz="8" w:space="0" w:color="000000"/>
+                  </w:tcBorders>
+                  <w:shd w:val="clear" w:color="auto" w:fill="auto"/>
+                  <w:tcMar>
+                    <w:top w:w="100" w:type="dxa"/>
+                    <w:left w:w="100" w:type="dxa"/>
+                    <w:bottom w:w="100" w:type="dxa"/>
+                    <w:right w:w="100" w:type="dxa"/>
+                  </w:tcMar>
+                </w:tcPr>
+                <w:p>
+                  <w:pPr>
+                    <w:widowControl w:val="0"/>
+                    <w:spacing w:line="240" w:lineRule="auto"/>
+                  </w:pPr>
+                </w:p>
+              </w:tc>
+              <w:tc>
+                <w:tcPr>
+                  <w:tcW w:w="2085" w:type="dxa"/>
+                  <w:vMerge w:val="restart"/>
+                  <w:tcBorders>
+                    <w:bottom w:val="nil"/>
+                  </w:tcBorders>
+                  <w:shd w:val="clear" w:color="auto" w:fill="auto"/>
+                  <w:tcMar>
+                    <w:top w:w="100" w:type="dxa"/>
+                    <w:left w:w="100" w:type="dxa"/>
+                    <w:bottom w:w="100" w:type="dxa"/>
+                    <w:right w:w="100" w:type="dxa"/>
+                  </w:tcMar>
+                </w:tcPr>
+                <w:p>
+                  <w:pPr>
+                    <w:widowControl w:val="0"/>
+                    <w:spacing w:line="240" w:lineRule="auto"/>
+                  </w:pPr>
+                </w:p>
+              </w:tc>
+            </w:tr>
+            <w:tr>
+              <w:trPr>
+                <w:trHeight w:val="420"/>
+              </w:trPr>
+              <w:tc>
+                <w:tcPr>
+                  <w:tcW w:w="1440" w:type="dxa"/>
+                  <w:shd w:val="clear" w:color="auto" w:fill="auto"/>
+                  <w:tcMar>
+                    <w:top w:w="100" w:type="dxa"/>
+                    <w:left w:w="100" w:type="dxa"/>
+                    <w:bottom w:w="100" w:type="dxa"/>
+                    <w:right w:w="100" w:type="dxa"/>
+                  </w:tcMar>
+                </w:tcPr>
+                <w:p>
+                  <w:pPr>
+                    <w:widowControl w:val="0"/>
+                    <w:spacing w:line="240" w:lineRule="auto"/>
+                    <w:rPr>
+                      <w:b/>
+                    </w:rPr>
+                  </w:pPr>
+                  <w:r>
+                    <w:rPr>
+                      <w:b/>
+                    </w:rPr>
+                    <w:t>10:15-12:00</w:t>
+                  </w:r>
+                </w:p>
+              </w:tc>
+              <w:tc>
+                <w:tcPr>
+                  <w:tcW w:w="5055" w:type="dxa"/>
+                  <w:tcBorders>
+                    <w:top w:val="dashed" w:sz="8" w:space="0" w:color="000000"/>
+                    <w:bottom w:val="dashed" w:sz="8" w:space="0" w:color="000000"/>
+                  </w:tcBorders>
+                  <w:shd w:val="clear" w:color="auto" w:fill="auto"/>
+                  <w:tcMar>
+                    <w:top w:w="100" w:type="dxa"/>
+                    <w:left w:w="100" w:type="dxa"/>
+                    <w:bottom w:w="100" w:type="dxa"/>
+                    <w:right w:w="100" w:type="dxa"/>
+                  </w:tcMar>
+                </w:tcPr>
+                <w:p>
+                  <w:pPr>
+                    <w:widowControl w:val="0"/>
+                    <w:spacing w:line="240" w:lineRule="auto"/>
+                  </w:pPr>
+                </w:p>
+              </w:tc>
+              <w:tc>
+                <w:tcPr>
+                  <w:tcW w:w="2085" w:type="dxa"/>
+                  <w:vMerge/>
+                  <w:tcBorders>
+                    <w:top w:val="nil"/>
+                    <w:bottom w:val="nil"/>
+                  </w:tcBorders>
+                  <w:shd w:val="clear" w:color="auto" w:fill="auto"/>
+                  <w:tcMar>
+                    <w:top w:w="100" w:type="dxa"/>
+                    <w:left w:w="100" w:type="dxa"/>
+                    <w:bottom w:w="100" w:type="dxa"/>
+                    <w:right w:w="100" w:type="dxa"/>
+                  </w:tcMar>
+                </w:tcPr>
+                <w:p>
+                  <w:pPr>
+                    <w:widowControl w:val="0"/>
+                    <w:spacing w:line="240" w:lineRule="auto"/>
+                    <w:rPr>
+                      <w:b/>
+                    </w:rPr>
+                  </w:pPr>
+                </w:p>
+              </w:tc>
+            </w:tr>
+            <w:tr>
+              <w:trPr>
+                <w:trHeight w:val="420"/>
+              </w:trPr>
+              <w:tc>
+                <w:tcPr>
+                  <w:tcW w:w="1440" w:type="dxa"/>
+                  <w:shd w:val="clear" w:color="auto" w:fill="auto"/>
+                  <w:tcMar>
+                    <w:top w:w="100" w:type="dxa"/>
+                    <w:left w:w="100" w:type="dxa"/>
+                    <w:bottom w:w="100" w:type="dxa"/>
+                    <w:right w:w="100" w:type="dxa"/>
+                  </w:tcMar>
+                </w:tcPr>
+                <w:p>
+                  <w:pPr>
+                    <w:widowControl w:val="0"/>
+                    <w:spacing w:line="240" w:lineRule="auto"/>
+                    <w:rPr>
+                      <w:b/>
+                    </w:rPr>
+                  </w:pPr>
+                  <w:r>
+                    <w:rPr>
+                      <w:b/>
+                    </w:rPr>
+                    <w:t>12:30-14:00</w:t>
+                  </w:r>
+                </w:p>
+              </w:tc>
+              <w:tc>
+                <w:tcPr>
+                  <w:tcW w:w="5055" w:type="dxa"/>
+                  <w:tcBorders>
+                    <w:top w:val="dashed" w:sz="8" w:space="0" w:color="000000"/>
+                    <w:bottom w:val="dashed" w:sz="8" w:space="0" w:color="000000"/>
+                  </w:tcBorders>
+                  <w:shd w:val="clear" w:color="auto" w:fill="auto"/>
+                  <w:tcMar>
+                    <w:top w:w="100" w:type="dxa"/>
+                    <w:left w:w="100" w:type="dxa"/>
+                    <w:bottom w:w="100" w:type="dxa"/>
+                    <w:right w:w="100" w:type="dxa"/>
+                  </w:tcMar>
+                </w:tcPr>
+                <w:p>
+                  <w:pPr>
+                    <w:widowControl w:val="0"/>
+                    <w:spacing w:line="240" w:lineRule="auto"/>
+                  </w:pPr>
+                </w:p>
+              </w:tc>
+              <w:tc>
+                <w:tcPr>
+                  <w:tcW w:w="2085" w:type="dxa"/>
+                  <w:vMerge/>
+                  <w:tcBorders>
+                    <w:top w:val="nil"/>
+                    <w:bottom w:val="nil"/>
+                  </w:tcBorders>
+                  <w:shd w:val="clear" w:color="auto" w:fill="auto"/>
+                  <w:tcMar>
+                    <w:top w:w="100" w:type="dxa"/>
+                    <w:left w:w="100" w:type="dxa"/>
+                    <w:bottom w:w="100" w:type="dxa"/>
+                    <w:right w:w="100" w:type="dxa"/>
+                  </w:tcMar>
+                </w:tcPr>
+                <w:p>
+                  <w:pPr>
+                    <w:widowControl w:val="0"/>
+                    <w:spacing w:line="240" w:lineRule="auto"/>
+                    <w:rPr>
+                      <w:b/>
+                    </w:rPr>
+                  </w:pPr>
+                </w:p>
+              </w:tc>
+            </w:tr>
+          </w:tbl>
+          <w:p>
+            <w:pPr>
+              <w:widowControl w:val="0"/>
+              <w:spacing w:line="240" w:lineRule="auto"/>
+            </w:pPr>
+          </w:p>
+        </w:tc>
+      </w:tr>
+    </w:tbl>
+    <w:p/>
+    <w:p/>
+    <w:tbl>
+      <w:tblPr>
+        <w:tblStyle w:val="a7"/>
+        <w:tblW w:w="9029" w:type="dxa"/>
+        <w:tblBorders>
+          <w:top w:val="single" w:sz="8" w:space="0" w:color="000000"/>
+          <w:left w:val="single" w:sz="8" w:space="0" w:color="000000"/>
+          <w:bottom w:val="single" w:sz="8" w:space="0" w:color="000000"/>
+          <w:right w:val="single" w:sz="8" w:space="0" w:color="000000"/>
+          <w:insideH w:val="single" w:sz="8" w:space="0" w:color="000000"/>
+          <w:insideV w:val="single" w:sz="8" w:space="0" w:color="000000"/>
+        </w:tblBorders>
+        <w:tblLayout w:type="fixed"/>
+        <w:tblLook w:val="0600" w:firstRow="0" w:lastRow="0" w:firstColumn="0" w:lastColumn="0" w:noHBand="1" w:noVBand="1"/>
+      </w:tblPr>
+      <w:tblGrid>
+        <w:gridCol w:w="9029"/>
+      </w:tblGrid>
+      <w:tr>
+        <w:tc>
+          <w:tcPr>
+            <w:tcW w:w="9029" w:type="dxa"/>
+            <w:shd w:val="clear" w:color="auto" w:fill="ECDEE4"/>
+            <w:tcMar>
+              <w:top w:w="100" w:type="dxa"/>
+              <w:left w:w="100" w:type="dxa"/>
+              <w:bottom w:w="100" w:type="dxa"/>
+              <w:right w:w="100" w:type="dxa"/>
+            </w:tcMar>
+          </w:tcPr>
+          <w:p>
+            <w:pPr>
+              <w:widowControl w:val="0"/>
+              <w:spacing w:line="240" w:lineRule="auto"/>
+              <w:rPr>
+                <w:b/>
+                <w:sz w:val="28"/>
+                <w:szCs w:val="28"/>
+              </w:rPr>
+            </w:pPr>
+            <w:r>
+              <w:rPr>
+                <w:b/>
+                <w:sz w:val="28"/>
+                <w:szCs w:val="28"/>
+              </w:rPr>
+              <w:t>Fredag</w:t>
+            </w:r>
+          </w:p>
+          <w:p>
+            <w:pPr>
+              <w:widowControl w:val="0"/>
+              <w:spacing w:line="240" w:lineRule="auto"/>
+              <w:rPr>
+                <w:b/>
+              </w:rPr>
+            </w:pPr>
+            <w:r>
+              <w:rPr>
+                <w:b/>
+              </w:rPr>
+              <w:t xml:space="preserve">                         Dagsorden                                                                Evt. bemærkninger</w:t>
+            </w:r>
+          </w:p>
+          <w:tbl>
+            <w:tblPr>
+              <w:tblStyle w:val="a8"/>
+              <w:tblW w:w="8580" w:type="dxa"/>
+              <w:tblBorders>
+                <w:top w:val="single" w:sz="8" w:space="0" w:color="000000"/>
+                <w:left w:val="single" w:sz="8" w:space="0" w:color="000000"/>
+                <w:bottom w:val="single" w:sz="8" w:space="0" w:color="000000"/>
+                <w:right w:val="single" w:sz="8" w:space="0" w:color="000000"/>
+                <w:insideH w:val="single" w:sz="8" w:space="0" w:color="000000"/>
+                <w:insideV w:val="single" w:sz="8" w:space="0" w:color="000000"/>
+              </w:tblBorders>
+              <w:tblLayout w:type="fixed"/>
+              <w:tblLook w:val="0600" w:firstRow="0" w:lastRow="0" w:firstColumn="0" w:lastColumn="0" w:noHBand="1" w:noVBand="1"/>
+            </w:tblPr>
+            <w:tblGrid>
+              <w:gridCol w:w="1440"/>
+              <w:gridCol w:w="5055"/>
+              <w:gridCol w:w="2085"/>
+            </w:tblGrid>
+            <w:tr>
+              <w:trPr>
+                <w:trHeight w:val="420"/>
+              </w:trPr>
+              <w:tc>
+                <w:tcPr>
+                  <w:tcW w:w="1440" w:type="dxa"/>
+                  <w:shd w:val="clear" w:color="auto" w:fill="auto"/>
+                  <w:tcMar>
+                    <w:top w:w="100" w:type="dxa"/>
+                    <w:left w:w="100" w:type="dxa"/>
+                    <w:bottom w:w="100" w:type="dxa"/>
+                    <w:right w:w="100" w:type="dxa"/>
+                  </w:tcMar>
+                </w:tcPr>
+                <w:p>
+                  <w:pPr>
+                    <w:widowControl w:val="0"/>
+                    <w:spacing w:line="240" w:lineRule="auto"/>
+                    <w:rPr>
+                      <w:b/>
+                    </w:rPr>
+                  </w:pPr>
+                  <w:r>
+                    <w:rPr>
+                      <w:b/>
+                    </w:rPr>
+                    <w:t>09:00-10:00</w:t>
+                  </w:r>
+                </w:p>
+              </w:tc>
+              <w:tc>
+                <w:tcPr>
+                  <w:tcW w:w="5055" w:type="dxa"/>
+                  <w:tcBorders>
+                    <w:bottom w:val="dashed" w:sz="8" w:space="0" w:color="000000"/>
+                  </w:tcBorders>
+                  <w:shd w:val="clear" w:color="auto" w:fill="auto"/>
+                  <w:tcMar>
+                    <w:top w:w="100" w:type="dxa"/>
+                    <w:left w:w="100" w:type="dxa"/>
+                    <w:bottom w:w="100" w:type="dxa"/>
+                    <w:right w:w="100" w:type="dxa"/>
+                  </w:tcMar>
+                </w:tcPr>
+                <w:p>
+                  <w:pPr>
+                    <w:widowControl w:val="0"/>
+                    <w:spacing w:line="240" w:lineRule="auto"/>
+                    <w:rPr>
+                      <w:shd w:val="clear" w:color="auto" w:fill="F9CB9C"/>
+                    </w:rPr>
+                  </w:pPr>
+                </w:p>
+              </w:tc>
+              <w:tc>
+                <w:tcPr>
+                  <w:tcW w:w="2085" w:type="dxa"/>
+                  <w:vMerge w:val="restart"/>
+                  <w:tcBorders>
+                    <w:bottom w:val="nil"/>
+                  </w:tcBorders>
+                  <w:shd w:val="clear" w:color="auto" w:fill="auto"/>
+                  <w:tcMar>
+                    <w:top w:w="100" w:type="dxa"/>
+                    <w:left w:w="100" w:type="dxa"/>
+                    <w:bottom w:w="100" w:type="dxa"/>
+                    <w:right w:w="100" w:type="dxa"/>
+                  </w:tcMar>
+                </w:tcPr>
+                <w:p>
+                  <w:pPr>
+                    <w:widowControl w:val="0"/>
+                    <w:spacing w:line="240" w:lineRule="auto"/>
+                  </w:pPr>
+                </w:p>
+              </w:tc>
+            </w:tr>
+            <w:tr>
+              <w:trPr>
+                <w:trHeight w:val="420"/>
+              </w:trPr>
+              <w:tc>
+                <w:tcPr>
+                  <w:tcW w:w="1440" w:type="dxa"/>
+                  <w:shd w:val="clear" w:color="auto" w:fill="auto"/>
+                  <w:tcMar>
+                    <w:top w:w="100" w:type="dxa"/>
+                    <w:left w:w="100" w:type="dxa"/>
+                    <w:bottom w:w="100" w:type="dxa"/>
+                    <w:right w:w="100" w:type="dxa"/>
+                  </w:tcMar>
+                </w:tcPr>
+                <w:p>
+                  <w:pPr>
+                    <w:widowControl w:val="0"/>
+                    <w:spacing w:line="240" w:lineRule="auto"/>
+                    <w:rPr>
+                      <w:b/>
+                    </w:rPr>
+                  </w:pPr>
+                  <w:r>
+                    <w:rPr>
+                      <w:b/>
+                    </w:rPr>
+                    <w:t>10:15-12:00</w:t>
+                  </w:r>
+                </w:p>
+              </w:tc>
+              <w:tc>
+                <w:tcPr>
+                  <w:tcW w:w="5055" w:type="dxa"/>
+                  <w:tcBorders>
+                    <w:top w:val="dashed" w:sz="8" w:space="0" w:color="000000"/>
+                    <w:bottom w:val="dashed" w:sz="8" w:space="0" w:color="000000"/>
+                  </w:tcBorders>
+                  <w:shd w:val="clear" w:color="auto" w:fill="auto"/>
+                  <w:tcMar>
+                    <w:top w:w="100" w:type="dxa"/>
+                    <w:left w:w="100" w:type="dxa"/>
+                    <w:bottom w:w="100" w:type="dxa"/>
+                    <w:right w:w="100" w:type="dxa"/>
+                  </w:tcMar>
+                </w:tcPr>
+                <w:p>
+                  <w:pPr>
+                    <w:widowControl w:val="0"/>
+                    <w:spacing w:line="240" w:lineRule="auto"/>
+                    <w:rPr>
+                      <w:shd w:val="clear" w:color="auto" w:fill="F9CB9C"/>
+                    </w:rPr>
+                  </w:pPr>
+                </w:p>
+              </w:tc>
+              <w:tc>
+                <w:tcPr>
+                  <w:tcW w:w="2085" w:type="dxa"/>
+                  <w:vMerge/>
+                  <w:tcBorders>
+                    <w:top w:val="nil"/>
+                    <w:bottom w:val="nil"/>
+                  </w:tcBorders>
+                  <w:shd w:val="clear" w:color="auto" w:fill="auto"/>
+                  <w:tcMar>
+                    <w:top w:w="100" w:type="dxa"/>
+                    <w:left w:w="100" w:type="dxa"/>
+                    <w:bottom w:w="100" w:type="dxa"/>
+                    <w:right w:w="100" w:type="dxa"/>
+                  </w:tcMar>
+                </w:tcPr>
+                <w:p>
+                  <w:pPr>
+                    <w:widowControl w:val="0"/>
+                    <w:spacing w:line="240" w:lineRule="auto"/>
+                    <w:rPr>
+                      <w:b/>
+                    </w:rPr>
+                  </w:pPr>
+                </w:p>
+              </w:tc>
+            </w:tr>
+            <w:tr>
+              <w:trPr>
+                <w:trHeight w:val="420"/>
+              </w:trPr>
+              <w:tc>
+                <w:tcPr>
+                  <w:tcW w:w="1440" w:type="dxa"/>
+                  <w:shd w:val="clear" w:color="auto" w:fill="auto"/>
+                  <w:tcMar>
+                    <w:top w:w="100" w:type="dxa"/>
+                    <w:left w:w="100" w:type="dxa"/>
+                    <w:bottom w:w="100" w:type="dxa"/>
+                    <w:right w:w="100" w:type="dxa"/>
+                  </w:tcMar>
+                </w:tcPr>
+                <w:p>
+                  <w:pPr>
+                    <w:widowControl w:val="0"/>
+                    <w:spacing w:line="240" w:lineRule="auto"/>
+                    <w:rPr>
+                      <w:b/>
+                    </w:rPr>
+                  </w:pPr>
+                  <w:r>
+                    <w:rPr>
+                      <w:b/>
+                    </w:rPr>
+                    <w:t>12:30-14:00</w:t>
+                  </w:r>
+                </w:p>
+              </w:tc>
+              <w:tc>
+                <w:tcPr>
+                  <w:tcW w:w="5055" w:type="dxa"/>
+                  <w:tcBorders>
+                    <w:top w:val="dashed" w:sz="8" w:space="0" w:color="000000"/>
+                  </w:tcBorders>
+                  <w:shd w:val="clear" w:color="auto" w:fill="auto"/>
+                  <w:tcMar>
+                    <w:top w:w="100" w:type="dxa"/>
+                    <w:left w:w="100" w:type="dxa"/>
+                    <w:bottom w:w="100" w:type="dxa"/>
+                    <w:right w:w="100" w:type="dxa"/>
+                  </w:tcMar>
+                </w:tcPr>
+                <w:p>
+                  <w:pPr>
+                    <w:widowControl w:val="0"/>
+                    <w:spacing w:line="240" w:lineRule="auto"/>
+                  </w:pPr>
+                </w:p>
+              </w:tc>
+              <w:tc>
+                <w:tcPr>
+                  <w:tcW w:w="2085" w:type="dxa"/>
+                  <w:vMerge/>
+                  <w:tcBorders>
+                    <w:top w:val="nil"/>
+                  </w:tcBorders>
+                  <w:shd w:val="clear" w:color="auto" w:fill="auto"/>
+                  <w:tcMar>
+                    <w:top w:w="100" w:type="dxa"/>
+                    <w:left w:w="100" w:type="dxa"/>
+                    <w:bottom w:w="100" w:type="dxa"/>
+                    <w:right w:w="100" w:type="dxa"/>
+                  </w:tcMar>
+                </w:tcPr>
+                <w:p>
+                  <w:pPr>
+                    <w:widowControl w:val="0"/>
+                    <w:spacing w:line="240" w:lineRule="auto"/>
+                    <w:rPr>
+                      <w:b/>
+                    </w:rPr>
+                  </w:pPr>
+                </w:p>
+              </w:tc>
+            </w:tr>
+            <w:tr>
+              <w:trPr>
+                <w:trHeight w:val="420"/>
+              </w:trPr>
+              <w:tc>
+                <w:tcPr>
+                  <w:tcW w:w="1440" w:type="dxa"/>
+                  <w:shd w:val="clear" w:color="auto" w:fill="auto"/>
+                  <w:tcMar>
+                    <w:top w:w="100" w:type="dxa"/>
+                    <w:left w:w="100" w:type="dxa"/>
+                    <w:bottom w:w="100" w:type="dxa"/>
+                    <w:right w:w="100" w:type="dxa"/>
+                  </w:tcMar>
+                </w:tcPr>
+                <w:p>
+                  <w:pPr>
+                    <w:widowControl w:val="0"/>
+                    <w:spacing w:line="240" w:lineRule="auto"/>
+                    <w:rPr>
+                      <w:b/>
+                    </w:rPr>
+                  </w:pPr>
+                  <w:r>
+                    <w:rPr>
+                      <w:b/>
+                    </w:rPr>
+                    <w:t>14:15-16:00</w:t>
+                  </w:r>
+                </w:p>
+              </w:tc>
+              <w:tc>
+                <w:tcPr>
+                  <w:tcW w:w="5055" w:type="dxa"/>
+                  <w:tcBorders>
+                    <w:top w:val="dashed" w:sz="8" w:space="0" w:color="000000"/>
+                  </w:tcBorders>
+                  <w:shd w:val="clear" w:color="auto" w:fill="auto"/>
+                  <w:tcMar>
+                    <w:top w:w="100" w:type="dxa"/>
+                    <w:left w:w="100" w:type="dxa"/>
+                    <w:bottom w:w="100" w:type="dxa"/>
+                    <w:right w:w="100" w:type="dxa"/>
+                  </w:tcMar>
+                </w:tcPr>
+                <w:p>
+                  <w:pPr>
+                    <w:widowControl w:val="0"/>
+                    <w:spacing w:line="240" w:lineRule="auto"/>
+                  </w:pPr>
+                </w:p>
+              </w:tc>
+              <w:tc>
+                <w:tcPr>
+                  <w:tcW w:w="2085" w:type="dxa"/>
+                  <w:tcBorders>
+                    <w:top w:val="nil"/>
+                  </w:tcBorders>
+                  <w:shd w:val="clear" w:color="auto" w:fill="auto"/>
+                  <w:tcMar>
+                    <w:top w:w="100" w:type="dxa"/>
+                    <w:left w:w="100" w:type="dxa"/>
+                    <w:bottom w:w="100" w:type="dxa"/>
+                    <w:right w:w="100" w:type="dxa"/>
+                  </w:tcMar>
+                </w:tcPr>
+                <w:p>
+                  <w:pPr>
+                    <w:widowControl w:val="0"/>
+                    <w:spacing w:line="240" w:lineRule="auto"/>
+                    <w:rPr>
+                      <w:b/>
+                    </w:rPr>
+                  </w:pPr>
+                </w:p>
+              </w:tc>
+            </w:tr>
+          </w:tbl>
+          <w:p>
+            <w:pPr>
+              <w:widowControl w:val="0"/>
+              <w:spacing w:line="240" w:lineRule="auto"/>
+            </w:pPr>
+          </w:p>
+        </w:tc>
+      </w:tr>
+    </w:tbl>
+    <w:p/>
+    <w:p>
+      <w:pPr>
+        <w:pStyle w:val="Title"/>
+      </w:pPr>
+      <w:r>
+        <w:br w:type="page"/>
+      </w:r>
+    </w:p>
     <w:p/>
     <w:sectPr>
       <w:pgSz w:w="16838" w:h="23811" w:code="8"/>

</xml_diff>